<commit_message>
Introdução do trabalho feita!
Primeira versão de introdução do TCC. Provavelmente será mais desenvolvida, conforme o avanço do projeto.
</commit_message>
<xml_diff>
--- a/sepais.docx
+++ b/sepais.docx
@@ -76,7 +76,23 @@
         <w:pStyle w:val="Capa-FolhaDeRosto"/>
       </w:pPr>
       <w:r>
-        <w:t>lucas garzuze cordeiro, pietro francisco andrade sotile, victor hugo rodrigues macharete</w:t>
+        <w:t>lucas garzuze cordeiro</w:t>
+      </w:r>
+    </w:p>
+    <w:p>
+      <w:pPr>
+        <w:pStyle w:val="Capa-FolhaDeRosto"/>
+      </w:pPr>
+      <w:r>
+        <w:t>pietro francisco andrade sotile</w:t>
+      </w:r>
+    </w:p>
+    <w:p>
+      <w:pPr>
+        <w:pStyle w:val="Capa-FolhaDeRosto"/>
+      </w:pPr>
+      <w:r>
+        <w:t>victor hugo rodrigues macharete</w:t>
       </w:r>
     </w:p>
     <w:p>
@@ -256,12 +272,6 @@
         <w:pStyle w:val="Capa-FolhaDeRosto"/>
         <w:spacing w:line="240" w:lineRule="auto"/>
         <w:jc w:val="both"/>
-      </w:pPr>
-    </w:p>
-    <w:p>
-      <w:pPr>
-        <w:pStyle w:val="Capa-FolhaDeRosto"/>
-        <w:spacing w:line="240" w:lineRule="auto"/>
       </w:pPr>
     </w:p>
     <w:p>
@@ -330,7 +340,23 @@
       </w:pPr>
       <w:r>
         <w:lastRenderedPageBreak/>
-        <w:t>lucas garzuze cordeiro, pietro francisco andrade sotile, victor hugo rodrigues macharete</w:t>
+        <w:t>lucas garzuze cordeiro</w:t>
+      </w:r>
+    </w:p>
+    <w:p>
+      <w:pPr>
+        <w:pStyle w:val="Capa-FolhaDeRosto"/>
+      </w:pPr>
+      <w:r>
+        <w:t>pietro francisco andrade sotile</w:t>
+      </w:r>
+    </w:p>
+    <w:p>
+      <w:pPr>
+        <w:pStyle w:val="Capa-FolhaDeRosto"/>
+      </w:pPr>
+      <w:r>
+        <w:t>victor hugo rodrigues macharete</w:t>
       </w:r>
     </w:p>
     <w:p>
@@ -710,6 +736,7 @@
       <w:bookmarkStart w:id="18" w:name="_Toc266864375"/>
       <w:bookmarkStart w:id="19" w:name="_Toc266865617"/>
       <w:r>
+        <w:lastRenderedPageBreak/>
         <w:t>2023</w:t>
       </w:r>
     </w:p>
@@ -718,7 +745,6 @@
         <w:pStyle w:val="TtuloPr-textual"/>
       </w:pPr>
       <w:r>
-        <w:lastRenderedPageBreak/>
         <w:t>resumo</w:t>
       </w:r>
       <w:bookmarkEnd w:id="15"/>
@@ -2636,7 +2662,19 @@
           <w:rPr>
             <w:rStyle w:val="Hyperlink"/>
           </w:rPr>
-          <w:t>INTRODUÇÃO</w:t>
+          <w:t>INTROD</w:t>
+        </w:r>
+        <w:r>
+          <w:rPr>
+            <w:rStyle w:val="Hyperlink"/>
+          </w:rPr>
+          <w:t>U</w:t>
+        </w:r>
+        <w:r>
+          <w:rPr>
+            <w:rStyle w:val="Hyperlink"/>
+          </w:rPr>
+          <w:t>ÇÃO</w:t>
         </w:r>
         <w:r>
           <w:rPr>
@@ -6199,8 +6237,9 @@
     <w:p>
       <w:pPr>
         <w:pStyle w:val="Ttulo2"/>
-        <w:rPr>
-          <w:i/>
+        <w:spacing w:line="240" w:lineRule="auto"/>
+        <w:rPr>
+          <w:caps w:val="0"/>
         </w:rPr>
       </w:pPr>
       <w:bookmarkStart w:id="48" w:name="_Toc465716623"/>
@@ -6218,13 +6257,149 @@
     </w:p>
     <w:p>
       <w:pPr>
+        <w:rPr>
+          <w:lang w:eastAsia="pt-BR"/>
+        </w:rPr>
+      </w:pPr>
+    </w:p>
+    <w:p>
+      <w:pPr>
         <w:spacing w:line="360" w:lineRule="auto"/>
-        <w:rPr>
-          <w:rFonts w:cs="Arial"/>
-          <w:szCs w:val="24"/>
-          <w:lang w:eastAsia="pt-BR"/>
-        </w:rPr>
-      </w:pPr>
+        <w:ind w:firstLine="578"/>
+        <w:jc w:val="both"/>
+        <w:rPr>
+          <w:lang w:eastAsia="pt-BR"/>
+        </w:rPr>
+      </w:pPr>
+      <w:r>
+        <w:rPr>
+          <w:lang w:eastAsia="pt-BR"/>
+        </w:rPr>
+        <w:t xml:space="preserve">A comunicação faz parte da existência desde seus primórdios e sempre foi uma ferramenta essencial de sobrevivência. Portanto, não é de se impressionar que até hoje é um dos mecanismos mais importantes para a convivência e a manutenção da vida humana. Segundo &lt; - - insira citação </w:t>
+      </w:r>
+      <w:r>
+        <w:rPr>
+          <w:lang w:eastAsia="pt-BR"/>
+        </w:rPr>
+        <w:t>aqui -</w:t>
+      </w:r>
+      <w:r>
+        <w:rPr>
+          <w:lang w:eastAsia="pt-BR"/>
+        </w:rPr>
+        <w:t xml:space="preserve"> - &gt;</w:t>
+      </w:r>
+    </w:p>
+    <w:p>
+      <w:pPr>
+        <w:spacing w:line="360" w:lineRule="auto"/>
+        <w:ind w:firstLine="578"/>
+        <w:jc w:val="both"/>
+        <w:rPr>
+          <w:lang w:eastAsia="pt-BR"/>
+        </w:rPr>
+      </w:pPr>
+      <w:r>
+        <w:rPr>
+          <w:lang w:eastAsia="pt-BR"/>
+        </w:rPr>
+        <w:t xml:space="preserve">Além disso, a comunicação desempenha um papel construtor em todas as organizações. De acordo com Jorge Duarte e Graça França Monteiro (2009), “A comunicação é a energia que circula nos sistemas e a argamassa que dá consistência à identidade organizacional. Ela é o oxigênio que dá vida às organizações”. Diante disso, é inegável a importância que os sistemas de comunicação exercem no funcionamento das organizações como um todo. Tal qual a comunicação participa universalmente em todos os setores e conexões da organização e quando é bem interpretada e executada traz os seguintes benefícios: desempenho operacional dinâmico, agregação de valor à instituição e aprimoramento nas relações da instituição com os públicos (DUARTE; MONTEIRO, 2009).     </w:t>
+      </w:r>
+    </w:p>
+    <w:p>
+      <w:pPr>
+        <w:spacing w:line="360" w:lineRule="auto"/>
+        <w:jc w:val="both"/>
+        <w:rPr>
+          <w:lang w:eastAsia="pt-BR"/>
+        </w:rPr>
+      </w:pPr>
+      <w:r>
+        <w:rPr>
+          <w:lang w:eastAsia="pt-BR"/>
+        </w:rPr>
+        <w:tab/>
+        <w:t xml:space="preserve">Tendo isso em vista, é fundamental que uma organização como o Instituto Federal possua meios adequados de estabelecer comunicações efetivas em todo o corpo da instituição, sejam elas entre alunos, servidores e pais. Nesse sentido, pode-se atestar certa dificuldade em o fazer, pois a Seção Pedagógica utiliza meios informais de comunicação para falar com os pais e os alunos, como o WhatsApp. Esse tipo de comunicação é pouco </w:t>
+      </w:r>
+      <w:r>
+        <w:rPr>
+          <w:lang w:eastAsia="pt-BR"/>
+        </w:rPr>
+        <w:t>efetivo</w:t>
+      </w:r>
+      <w:r>
+        <w:rPr>
+          <w:lang w:eastAsia="pt-BR"/>
+        </w:rPr>
+        <w:t xml:space="preserve"> tendo em vista o grande número de trabalho manual que os servidores precisam realizar para poderem se comunicar com uma turma ou com um grande número de alunos. Não somente isso, bem como a sobrecarga de mensagens causada por esse tipo de serviço. Se muitos pais mandam mensagem ao mesmo tempo, os servidores precisam se dividir, e utilizar sua força e horas de trabalho realizando um trabalho superficial, pois não reflete no grande número de tarefas que eles precisam cumprir.</w:t>
+      </w:r>
+    </w:p>
+    <w:p>
+      <w:pPr>
+        <w:spacing w:line="360" w:lineRule="auto"/>
+        <w:jc w:val="both"/>
+        <w:rPr>
+          <w:lang w:eastAsia="pt-BR"/>
+        </w:rPr>
+      </w:pPr>
+      <w:r>
+        <w:rPr>
+          <w:lang w:eastAsia="pt-BR"/>
+        </w:rPr>
+        <w:tab/>
+        <w:t xml:space="preserve">Uma situação que pode se encaixar no descrito anteriormente, ocorre quando a Seção Pedagógica e de Assuntos Estudantis (SEPAE) necessita transmitir uma mensagem para diversos grupos, como no caso de um aviso </w:t>
+      </w:r>
+      <w:r>
+        <w:rPr>
+          <w:lang w:eastAsia="pt-BR"/>
+        </w:rPr>
+        <w:t>ou</w:t>
+      </w:r>
+      <w:r>
+        <w:rPr>
+          <w:lang w:eastAsia="pt-BR"/>
+        </w:rPr>
+        <w:t xml:space="preserve"> uma reunião de pais. Nesse caso seria necessário que a SEPAE elaborasse uma mensagem sobre o </w:t>
+      </w:r>
+      <w:r>
+        <w:rPr>
+          <w:lang w:eastAsia="pt-BR"/>
+        </w:rPr>
+        <w:lastRenderedPageBreak/>
+        <w:t>evento e encaminhasse a mesma para todos os grupos das turmas no WhatsApp. A partir disso, os servidores da SEPAE deveriam procurar, entre muitas outras conversas, os grupos desejados e encaminhar a mensagem para cada um desses grupos. Todo esse processo demanda tempo em que os servidores da SEPAE poderiam estar utilizando em assuntos mais urgentes.</w:t>
+      </w:r>
+    </w:p>
+    <w:p>
+      <w:pPr>
+        <w:spacing w:line="360" w:lineRule="auto"/>
+        <w:jc w:val="both"/>
+        <w:rPr>
+          <w:lang w:eastAsia="pt-BR"/>
+        </w:rPr>
+      </w:pPr>
+      <w:r>
+        <w:rPr>
+          <w:lang w:eastAsia="pt-BR"/>
+        </w:rPr>
+        <w:tab/>
+        <w:t>Outro bom exemplo disso é quando os alunos são liberados mais cedo por conta da ausência de um professor. Para que os estudantes sejam liberados o processo é o seguinte: os alunos mandam mensagem para os pais pedindo para eles mandarem outra mensagem para a SEPAE, autorizando a sua saída antes do horário; a SEPAE recebe a mensagem — que, nitidamente, não tem nenhum meio seguro de garantir que aquela pessoa é realmente seu responsável —, e monta uma lista com os alunos que estão liberados; esta lista é mandada para o WhatsApp da portaria, que ao receber os alunos verifica se o nome deles consta na lista, para enfim liberá-los.</w:t>
+      </w:r>
+    </w:p>
+    <w:p>
+      <w:pPr>
+        <w:spacing w:line="360" w:lineRule="auto"/>
+        <w:jc w:val="both"/>
+        <w:rPr>
+          <w:lang w:eastAsia="pt-BR"/>
+        </w:rPr>
+      </w:pPr>
+      <w:r>
+        <w:rPr>
+          <w:lang w:eastAsia="pt-BR"/>
+        </w:rPr>
+        <w:tab/>
+        <w:t>O processo descrito acima é desgastante para todas as partes envolvidas. Desgastante para os estudantes, pois eles dependem da disponibilidade dos pais para o envio da mensagem, e dos servidores da SEPAE para a autorização. Desgastante para a seção pedagógica, pois ela recebe um grande número de mensagens de pais de uma vez só, e precisa visualizar, verificar, e montar uma lista manualmente antes de enviá-la à portaria. Desgastante para os funcionários da portaria, pois precisam procurar nomes específicos em uma lista grande e num dispositivo pequeno, além de ter que lidar com os alunos impacientes que esperam para poder sair.</w:t>
+      </w:r>
     </w:p>
     <w:p>
       <w:pPr>
@@ -6239,13 +6414,13 @@
         <w:rPr>
           <w:lang w:eastAsia="pt-BR"/>
         </w:rPr>
-        <w:t xml:space="preserve">Esta seção tem como objetivo apresentar o projeto ao leitor pela primeira vez; por isso, é importante situar o leitor na área na qual o projeto se enquadra. </w:t>
+        <w:t>Isso sem considerar as inúmeras falhas e erros que podem vir a acontecer durante esse procedimento. Pode ocorrer da SEPAE não visualizar a mensagem e os alunos já irem direto para portaria, gerando, assim, um desentendimento sobre o que pode ter acontecido. Ou, com a sobrecarga de mensagens, os servidores não saberem qual deles abriu determinada conversa, ou se o aluno já foi registrado na lista ou não. Esse tipo de confusão atrapalha muito o fluxo de trabalho dos servidores, pois se perde tempo em um serviço que nem deveria ser realizado.</w:t>
       </w:r>
     </w:p>
     <w:p>
       <w:pPr>
         <w:spacing w:line="360" w:lineRule="auto"/>
-        <w:ind w:firstLine="708"/>
+        <w:ind w:firstLine="578"/>
         <w:jc w:val="both"/>
         <w:rPr>
           <w:lang w:eastAsia="pt-BR"/>
@@ -6255,18 +6430,12 @@
         <w:rPr>
           <w:lang w:eastAsia="pt-BR"/>
         </w:rPr>
-        <w:t>Um bom molde para essa seção é seguir a seguinte estrutura:</w:t>
-      </w:r>
-    </w:p>
-    <w:p>
-      <w:pPr>
-        <w:pStyle w:val="PargrafodaLista"/>
-        <w:numPr>
-          <w:ilvl w:val="0"/>
-          <w:numId w:val="8"/>
-        </w:numPr>
-        <w:spacing w:line="360" w:lineRule="auto"/>
-        <w:ind w:hanging="294"/>
+        <w:t>Diante do exposto, fica claro que, se houvesse um sistema que pudesse resolver tais problemas de uma forma unificada, prática e consistente, o trabalho dos servidores da seção pedagógica seria otimizado. Além de que seria um grande facilitador para os processos comunicativos realizados pela seção pedagógica quando em contato com um grande número de alunos, conforme exposto anteriormente.</w:t>
+      </w:r>
+    </w:p>
+    <w:p>
+      <w:pPr>
+        <w:spacing w:line="240" w:lineRule="auto"/>
         <w:jc w:val="both"/>
         <w:rPr>
           <w:lang w:eastAsia="pt-BR"/>
@@ -6276,1204 +6445,12 @@
         <w:rPr>
           <w:lang w:eastAsia="pt-BR"/>
         </w:rPr>
-        <w:t>Comece falando da grande área da qual o projeto faz parte. Gaste aqui um ou dois parágrafos pelo menos.</w:t>
-      </w:r>
-    </w:p>
-    <w:p>
-      <w:pPr>
-        <w:pStyle w:val="PargrafodaLista"/>
-        <w:numPr>
-          <w:ilvl w:val="0"/>
-          <w:numId w:val="8"/>
-        </w:numPr>
-        <w:spacing w:line="360" w:lineRule="auto"/>
-        <w:ind w:hanging="294"/>
-        <w:jc w:val="both"/>
-        <w:rPr>
-          <w:lang w:eastAsia="pt-BR"/>
-        </w:rPr>
-      </w:pPr>
-      <w:r>
-        <w:rPr>
-          <w:lang w:eastAsia="pt-BR"/>
-        </w:rPr>
-        <w:t>Continue falando da área na qual o projeto se insere, mas, dessa vez, fale sobre uma área menor, uma subárea do projeto. De novo, gaste um ou dois parágrafos pelo menos.</w:t>
-      </w:r>
-    </w:p>
-    <w:p>
-      <w:pPr>
-        <w:pStyle w:val="PargrafodaLista"/>
-        <w:numPr>
-          <w:ilvl w:val="0"/>
-          <w:numId w:val="8"/>
-        </w:numPr>
-        <w:spacing w:line="360" w:lineRule="auto"/>
-        <w:ind w:hanging="294"/>
-        <w:jc w:val="both"/>
-        <w:rPr>
-          <w:lang w:eastAsia="pt-BR"/>
-        </w:rPr>
-      </w:pPr>
-      <w:r>
-        <w:rPr>
-          <w:lang w:eastAsia="pt-BR"/>
-        </w:rPr>
-        <w:t>Depois de situar o leitor na grande área e na subárea na qual o projeto se enquadra, mostre ao leitor um problema e/ou oportunidade existente nesse cenário descrito.</w:t>
-      </w:r>
-    </w:p>
-    <w:p>
-      <w:pPr>
-        <w:pStyle w:val="PargrafodaLista"/>
-        <w:numPr>
-          <w:ilvl w:val="0"/>
-          <w:numId w:val="8"/>
-        </w:numPr>
-        <w:spacing w:line="360" w:lineRule="auto"/>
-        <w:ind w:hanging="294"/>
-        <w:jc w:val="both"/>
-        <w:rPr>
-          <w:lang w:eastAsia="pt-BR"/>
-        </w:rPr>
-      </w:pPr>
-      <w:r>
-        <w:rPr>
-          <w:lang w:eastAsia="pt-BR"/>
-        </w:rPr>
-        <w:t>Após mostrar o problema/oportunidade existente no cenário, diga qual é o grande objetivo do seu trabalho. Ou seja, mostre que o objetivo do seu trabalho vai de encontro ao problema/oportunidade que você mostrou antes, resolvendo o problema ou aproveitando a oportunidade mostrada.</w:t>
-      </w:r>
-    </w:p>
-    <w:p>
-      <w:pPr>
-        <w:pStyle w:val="PargrafodaLista"/>
-        <w:numPr>
-          <w:ilvl w:val="0"/>
-          <w:numId w:val="8"/>
-        </w:numPr>
-        <w:spacing w:line="360" w:lineRule="auto"/>
-        <w:ind w:hanging="294"/>
-        <w:jc w:val="both"/>
-        <w:rPr>
-          <w:lang w:eastAsia="pt-BR"/>
-        </w:rPr>
-      </w:pPr>
-      <w:r>
-        <w:rPr>
-          <w:lang w:eastAsia="pt-BR"/>
-        </w:rPr>
-        <w:t>Termine mostrando a contribuição que o desenvolvimento do seu projeto traz para a grande área/subárea que você citou no começo da justificativa.</w:t>
-      </w:r>
-    </w:p>
-    <w:p>
-      <w:pPr>
-        <w:spacing w:line="360" w:lineRule="auto"/>
-        <w:ind w:firstLine="708"/>
-        <w:jc w:val="both"/>
-        <w:rPr>
-          <w:lang w:eastAsia="pt-BR"/>
-        </w:rPr>
-      </w:pPr>
-      <w:r>
-        <w:rPr>
-          <w:lang w:eastAsia="pt-BR"/>
-        </w:rPr>
-        <w:t>Procure gastar pelo menos 3 e no máximo 10 páginas com a sua problematização e justificativa.</w:t>
-      </w:r>
-    </w:p>
-    <w:p>
-      <w:pPr>
-        <w:spacing w:line="360" w:lineRule="auto"/>
-        <w:ind w:firstLine="708"/>
-        <w:jc w:val="both"/>
-        <w:rPr>
-          <w:lang w:eastAsia="pt-BR"/>
-        </w:rPr>
-      </w:pPr>
-      <w:r>
-        <w:rPr>
-          <w:lang w:eastAsia="pt-BR"/>
-        </w:rPr>
-        <w:t xml:space="preserve">Além disso, para escrever essa seção, é importantíssimo utilizar uma boa fundamentação teórica, fazendo uso de citações de fontes confiáveis. </w:t>
-      </w:r>
-    </w:p>
-    <w:p>
-      <w:pPr>
-        <w:spacing w:line="360" w:lineRule="auto"/>
-        <w:ind w:firstLine="708"/>
-        <w:jc w:val="both"/>
-        <w:rPr>
-          <w:i/>
-          <w:lang w:eastAsia="pt-BR"/>
-        </w:rPr>
-      </w:pPr>
-      <w:r>
-        <w:rPr>
-          <w:lang w:eastAsia="pt-BR"/>
-        </w:rPr>
-        <w:t>Imagine que você deseja fundamentar seu trabalho sobre redes sociais. Para isso, você deseja utilizar a popularidade do Facebook para ilustrar a grande inserção de redes sociais no dia-a-dia das pessoas. Fazendo sem o devido cuidado, você poderia escrever algo assim: “</w:t>
-      </w:r>
-      <w:r>
-        <w:rPr>
-          <w:i/>
-          <w:lang w:eastAsia="pt-BR"/>
-        </w:rPr>
-        <w:t xml:space="preserve">Hoje em dia é claro que a rede social Facebook </w:t>
-      </w:r>
-      <w:r>
-        <w:rPr>
-          <w:i/>
-          <w:lang w:eastAsia="pt-BR"/>
-        </w:rPr>
-        <w:t>faz parte de nossas vidas, sendo</w:t>
-      </w:r>
-      <w:r>
-        <w:rPr>
-          <w:i/>
-          <w:lang w:eastAsia="pt-BR"/>
-        </w:rPr>
-        <w:t xml:space="preserve"> utilizada por </w:t>
-      </w:r>
-      <w:r>
-        <w:rPr>
-          <w:i/>
-          <w:lang w:eastAsia="pt-BR"/>
-        </w:rPr>
-        <w:t>bilhões</w:t>
-      </w:r>
-      <w:r>
-        <w:rPr>
-          <w:i/>
-          <w:lang w:eastAsia="pt-BR"/>
-        </w:rPr>
-        <w:t xml:space="preserve"> de pessoas</w:t>
-      </w:r>
-      <w:r>
-        <w:rPr>
-          <w:lang w:eastAsia="pt-BR"/>
-        </w:rPr>
-        <w:t>”. Já utilizando fundamentação teórica, você poderia escrever desta maneira: “</w:t>
-      </w:r>
-      <w:r>
-        <w:rPr>
-          <w:i/>
-          <w:lang w:eastAsia="pt-BR"/>
-        </w:rPr>
-        <w:t xml:space="preserve">Segundo dados da loja de aplicativos do Google, a rede social Facebook já </w:t>
-      </w:r>
-      <w:r>
-        <w:rPr>
-          <w:i/>
-          <w:lang w:eastAsia="pt-BR"/>
-        </w:rPr>
-        <w:t xml:space="preserve">ultrapassou 1 bilhão de </w:t>
-      </w:r>
-      <w:r>
-        <w:rPr>
-          <w:i/>
-          <w:lang w:eastAsia="pt-BR"/>
-        </w:rPr>
-        <w:lastRenderedPageBreak/>
-        <w:t>downloads, mostrando a grande inserção de redes sociais em nosso dia-a-dia (GOOGLE PLAY, 2018).</w:t>
-      </w:r>
-      <w:r>
-        <w:rPr>
-          <w:lang w:eastAsia="pt-BR"/>
-        </w:rPr>
-        <w:t>”</w:t>
-      </w:r>
-    </w:p>
-    <w:p>
-      <w:pPr>
-        <w:spacing w:line="360" w:lineRule="auto"/>
-        <w:ind w:firstLine="576"/>
-        <w:jc w:val="both"/>
-        <w:rPr>
-          <w:rFonts w:eastAsia="Times New Roman" w:cs="Arial"/>
-          <w:szCs w:val="24"/>
-          <w:lang w:eastAsia="pt-BR"/>
-        </w:rPr>
-      </w:pPr>
-      <w:r>
-        <w:rPr>
-          <w:rFonts w:cs="Arial"/>
-        </w:rPr>
-        <w:t>Essa fundamentação teórica faz uso de um sistema de citação-referência, onde há</w:t>
-      </w:r>
-      <w:r>
-        <w:rPr>
-          <w:rFonts w:eastAsia="Times New Roman" w:cs="Arial"/>
-          <w:szCs w:val="24"/>
-          <w:lang w:eastAsia="pt-BR"/>
-        </w:rPr>
-        <w:t xml:space="preserve"> a necessidade de mencionar e/ou utilizar materiais produzidos por outras fontes para reforçar ideias, fundamentar opiniões ou apresentar conceitos. Tais materiais produzidos por outras fontes podem ser entendidos como textos, notícias, conceitos, imagens, e até mesmo ideias; em outras palavras, qualquer representação da essência do autor.</w:t>
-      </w:r>
-    </w:p>
-    <w:p>
-      <w:pPr>
-        <w:spacing w:line="360" w:lineRule="auto"/>
-        <w:ind w:firstLine="576"/>
-        <w:jc w:val="both"/>
-        <w:rPr>
-          <w:rFonts w:eastAsia="Times New Roman" w:cs="Arial"/>
-          <w:szCs w:val="24"/>
-          <w:lang w:eastAsia="pt-BR"/>
-        </w:rPr>
-      </w:pPr>
-      <w:r>
-        <w:rPr>
-          <w:rFonts w:eastAsia="Times New Roman" w:cs="Arial"/>
-          <w:szCs w:val="24"/>
-          <w:lang w:eastAsia="pt-BR"/>
-        </w:rPr>
-        <w:t>Sempre que isso ocorrer, será necessário fundamentar a utilização de material de outrem de maneira formal, através do modelo de Citações e Referências da ABNT.</w:t>
-      </w:r>
-      <w:r>
-        <w:t xml:space="preserve"> </w:t>
-      </w:r>
-      <w:r>
-        <w:rPr>
-          <w:rFonts w:eastAsia="Times New Roman" w:cs="Arial"/>
-          <w:szCs w:val="24"/>
-          <w:lang w:eastAsia="pt-BR"/>
-        </w:rPr>
-        <w:t xml:space="preserve">A </w:t>
-      </w:r>
-      <w:r>
-        <w:rPr>
-          <w:rFonts w:eastAsia="Times New Roman" w:cs="Arial"/>
-          <w:szCs w:val="24"/>
-          <w:lang w:eastAsia="pt-BR"/>
-        </w:rPr>
-        <w:t>ABNT</w:t>
-      </w:r>
-      <w:r>
-        <w:rPr>
-          <w:rFonts w:eastAsia="Times New Roman" w:cs="Arial"/>
-          <w:szCs w:val="24"/>
-          <w:lang w:eastAsia="pt-BR"/>
-        </w:rPr>
-        <w:t xml:space="preserve"> normatiza o processo de citação e referência nas normas brasileiras NBR 10520:2002</w:t>
-      </w:r>
-      <w:r>
-        <w:rPr>
-          <w:rStyle w:val="Refdenotaderodap"/>
-          <w:rFonts w:eastAsia="Times New Roman" w:cs="Arial"/>
-          <w:szCs w:val="24"/>
-          <w:lang w:eastAsia="pt-BR"/>
-        </w:rPr>
-        <w:footnoteReference w:id="1"/>
-      </w:r>
-      <w:r>
-        <w:rPr>
-          <w:rFonts w:eastAsia="Times New Roman" w:cs="Arial"/>
-          <w:szCs w:val="24"/>
-          <w:lang w:eastAsia="pt-BR"/>
-        </w:rPr>
-        <w:t xml:space="preserve"> e NBR 6023:2002</w:t>
-      </w:r>
-      <w:r>
-        <w:rPr>
-          <w:rStyle w:val="Refdenotaderodap"/>
-          <w:rFonts w:eastAsia="Times New Roman" w:cs="Arial"/>
-          <w:szCs w:val="24"/>
-          <w:lang w:eastAsia="pt-BR"/>
-        </w:rPr>
-        <w:footnoteReference w:id="2"/>
-      </w:r>
-      <w:r>
-        <w:rPr>
-          <w:rFonts w:eastAsia="Times New Roman" w:cs="Arial"/>
-          <w:szCs w:val="24"/>
-          <w:lang w:eastAsia="pt-BR"/>
-        </w:rPr>
-        <w:t>.</w:t>
-      </w:r>
-    </w:p>
-    <w:p>
-      <w:pPr>
-        <w:tabs>
-          <w:tab w:val="left" w:pos="720"/>
-          <w:tab w:val="left" w:pos="1080"/>
-        </w:tabs>
-        <w:spacing w:line="360" w:lineRule="auto"/>
-        <w:ind w:firstLine="709"/>
-        <w:jc w:val="both"/>
-        <w:rPr>
-          <w:rFonts w:cs="Arial"/>
-        </w:rPr>
-      </w:pPr>
-      <w:r>
-        <w:rPr>
-          <w:lang w:eastAsia="pt-BR"/>
-        </w:rPr>
-        <w:tab/>
-        <w:t xml:space="preserve">Qualquer utilização de material de outrem não devidamente citado e referenciado configura plágio. </w:t>
-      </w:r>
-      <w:r>
-        <w:rPr>
-          <w:lang w:eastAsia="pt-BR"/>
-        </w:rPr>
-        <w:t xml:space="preserve">A violação dos direitos autorais é crime previsto em lei, com pena mínima de pagamento de multa e máxima de pagamento de multa mais reclusão de até quatro anos. </w:t>
-      </w:r>
-      <w:r>
-        <w:rPr>
-          <w:lang w:eastAsia="pt-BR"/>
-        </w:rPr>
-        <w:t>Além disso</w:t>
-      </w:r>
-      <w:r>
-        <w:rPr>
-          <w:lang w:eastAsia="pt-BR"/>
-        </w:rPr>
-        <w:t>, outras sanções cíveis e administrativas ainda podem ser aplicadas, como retratações públicas, indenizações por danos morais e desligamento de instituições</w:t>
-      </w:r>
-      <w:r>
-        <w:rPr>
-          <w:rStyle w:val="Refdenotaderodap"/>
-          <w:lang w:eastAsia="pt-BR"/>
-        </w:rPr>
-        <w:footnoteReference w:id="3"/>
-      </w:r>
-      <w:r>
-        <w:rPr>
-          <w:vertAlign w:val="superscript"/>
-          <w:lang w:eastAsia="pt-BR"/>
-        </w:rPr>
-        <w:t>,</w:t>
-      </w:r>
-      <w:r>
-        <w:rPr>
-          <w:rStyle w:val="Refdenotaderodap"/>
-          <w:lang w:eastAsia="pt-BR"/>
-        </w:rPr>
-        <w:footnoteReference w:id="4"/>
-      </w:r>
-      <w:r>
-        <w:rPr>
-          <w:lang w:eastAsia="pt-BR"/>
-        </w:rPr>
-        <w:t>.</w:t>
-      </w:r>
-    </w:p>
-    <w:p>
-      <w:pPr>
-        <w:spacing w:line="360" w:lineRule="auto"/>
-        <w:ind w:firstLine="708"/>
-        <w:jc w:val="both"/>
-        <w:rPr>
-          <w:lang w:eastAsia="pt-BR"/>
-        </w:rPr>
-      </w:pPr>
-      <w:r>
-        <w:rPr>
-          <w:lang w:eastAsia="pt-BR"/>
-        </w:rPr>
-        <w:t>As citações podem ser divididas em três tipos:</w:t>
-      </w:r>
-    </w:p>
-    <w:p>
-      <w:pPr>
-        <w:pStyle w:val="PargrafodaLista"/>
-        <w:numPr>
-          <w:ilvl w:val="0"/>
-          <w:numId w:val="9"/>
-        </w:numPr>
-        <w:spacing w:line="360" w:lineRule="auto"/>
-        <w:ind w:left="1134" w:hanging="425"/>
-        <w:jc w:val="both"/>
-        <w:rPr>
-          <w:lang w:eastAsia="pt-BR"/>
-        </w:rPr>
-      </w:pPr>
-      <w:r>
-        <w:rPr>
-          <w:lang w:eastAsia="pt-BR"/>
-        </w:rPr>
-        <w:t>citações diretas;</w:t>
-      </w:r>
-    </w:p>
-    <w:p>
-      <w:pPr>
-        <w:pStyle w:val="PargrafodaLista"/>
-        <w:numPr>
-          <w:ilvl w:val="0"/>
-          <w:numId w:val="9"/>
-        </w:numPr>
-        <w:spacing w:line="360" w:lineRule="auto"/>
-        <w:ind w:left="1134" w:hanging="425"/>
-        <w:jc w:val="both"/>
-        <w:rPr>
-          <w:lang w:eastAsia="pt-BR"/>
-        </w:rPr>
-      </w:pPr>
-      <w:r>
-        <w:rPr>
-          <w:lang w:eastAsia="pt-BR"/>
-        </w:rPr>
-        <w:t>citações indiretas (ou paráfrases);</w:t>
-      </w:r>
-    </w:p>
-    <w:p>
-      <w:pPr>
-        <w:pStyle w:val="PargrafodaLista"/>
-        <w:numPr>
-          <w:ilvl w:val="0"/>
-          <w:numId w:val="9"/>
-        </w:numPr>
-        <w:spacing w:line="360" w:lineRule="auto"/>
-        <w:ind w:left="1134" w:hanging="425"/>
-        <w:jc w:val="both"/>
-        <w:rPr>
-          <w:lang w:eastAsia="pt-BR"/>
-        </w:rPr>
-      </w:pPr>
-      <w:r>
-        <w:rPr>
-          <w:lang w:eastAsia="pt-BR"/>
-        </w:rPr>
-        <w:t>citações de citações</w:t>
-      </w:r>
-    </w:p>
-    <w:p>
-      <w:pPr>
-        <w:spacing w:line="360" w:lineRule="auto"/>
-        <w:ind w:firstLine="708"/>
-        <w:jc w:val="both"/>
-        <w:rPr>
-          <w:lang w:eastAsia="pt-BR"/>
-        </w:rPr>
-      </w:pPr>
-      <w:r>
-        <w:rPr>
-          <w:lang w:eastAsia="pt-BR"/>
-        </w:rPr>
-        <w:t>Citações diretas são aquelas em que é feita a transcrição fiel do conteúdo produzido por outro autor. As citações diretas podem ser curtas ou longas.</w:t>
-      </w:r>
-    </w:p>
-    <w:p>
-      <w:pPr>
-        <w:spacing w:line="360" w:lineRule="auto"/>
-        <w:ind w:firstLine="708"/>
-        <w:jc w:val="both"/>
-        <w:rPr>
-          <w:lang w:eastAsia="pt-BR"/>
-        </w:rPr>
-      </w:pPr>
-      <w:r>
-        <w:rPr>
-          <w:lang w:eastAsia="pt-BR"/>
-        </w:rPr>
-        <w:t>As citações diretas curtas são citações diretas com até 3 linhas de tamanho. Tais citações devem:</w:t>
-      </w:r>
-    </w:p>
-    <w:p>
-      <w:pPr>
-        <w:pStyle w:val="PargrafodaLista"/>
-        <w:numPr>
-          <w:ilvl w:val="0"/>
-          <w:numId w:val="10"/>
-        </w:numPr>
-        <w:spacing w:line="360" w:lineRule="auto"/>
-        <w:ind w:left="1134" w:hanging="425"/>
-        <w:jc w:val="both"/>
-        <w:rPr>
-          <w:lang w:eastAsia="pt-BR"/>
-        </w:rPr>
-      </w:pPr>
-      <w:r>
-        <w:rPr>
-          <w:lang w:eastAsia="pt-BR"/>
-        </w:rPr>
-        <w:lastRenderedPageBreak/>
-        <w:t>ser utilizadas no decorrer do texto, sem alterações no formato do texto onde forem inseridas;</w:t>
-      </w:r>
-    </w:p>
-    <w:p>
-      <w:pPr>
-        <w:pStyle w:val="PargrafodaLista"/>
-        <w:numPr>
-          <w:ilvl w:val="0"/>
-          <w:numId w:val="10"/>
-        </w:numPr>
-        <w:spacing w:line="360" w:lineRule="auto"/>
-        <w:ind w:left="1134" w:hanging="425"/>
-        <w:jc w:val="both"/>
-        <w:rPr>
-          <w:lang w:eastAsia="pt-BR"/>
-        </w:rPr>
-      </w:pPr>
-      <w:r>
-        <w:rPr>
-          <w:lang w:eastAsia="pt-BR"/>
-        </w:rPr>
-        <w:t>ser inseridas entre aspas duplas;</w:t>
-      </w:r>
-    </w:p>
-    <w:p>
-      <w:pPr>
-        <w:pStyle w:val="PargrafodaLista"/>
-        <w:numPr>
-          <w:ilvl w:val="0"/>
-          <w:numId w:val="10"/>
-        </w:numPr>
-        <w:spacing w:line="360" w:lineRule="auto"/>
-        <w:ind w:left="1134" w:hanging="425"/>
-        <w:jc w:val="both"/>
-        <w:rPr>
-          <w:lang w:eastAsia="pt-BR"/>
-        </w:rPr>
-      </w:pPr>
-      <w:r>
-        <w:rPr>
-          <w:lang w:eastAsia="pt-BR"/>
-        </w:rPr>
-        <w:t>ser acompanhadas do autor consultado;</w:t>
-      </w:r>
-    </w:p>
-    <w:p>
-      <w:pPr>
-        <w:spacing w:line="360" w:lineRule="auto"/>
-        <w:ind w:firstLine="708"/>
-        <w:jc w:val="both"/>
-        <w:rPr>
-          <w:lang w:eastAsia="pt-BR"/>
-        </w:rPr>
-      </w:pPr>
-      <w:r>
-        <w:rPr>
-          <w:rFonts w:cs="Arial"/>
-        </w:rPr>
-        <w:t>Este parágrafo possui um exemplo de citação direta curta, onde, p</w:t>
-      </w:r>
-      <w:r>
-        <w:rPr>
-          <w:rFonts w:cs="Arial"/>
-        </w:rPr>
-        <w:t>ara Fulano (</w:t>
-      </w:r>
-      <w:r>
-        <w:rPr>
-          <w:rFonts w:cs="Arial"/>
-        </w:rPr>
-        <w:t>2014</w:t>
-      </w:r>
-      <w:r>
-        <w:rPr>
-          <w:rFonts w:cs="Arial"/>
-        </w:rPr>
-        <w:t>, p.</w:t>
-      </w:r>
-      <w:r>
-        <w:rPr>
-          <w:rFonts w:cs="Arial"/>
-        </w:rPr>
-        <w:t xml:space="preserve"> 5</w:t>
-      </w:r>
-      <w:r>
-        <w:rPr>
-          <w:rFonts w:cs="Arial"/>
-        </w:rPr>
-        <w:t>), “</w:t>
-      </w:r>
-      <w:r>
-        <w:rPr>
-          <w:rFonts w:cs="Arial"/>
-        </w:rPr>
-        <w:t xml:space="preserve">uma </w:t>
-      </w:r>
-      <w:r>
-        <w:rPr>
-          <w:rFonts w:cs="Arial"/>
-        </w:rPr>
-        <w:t>citação direta, com até três linhas, deve aparecer desta forma no</w:t>
-      </w:r>
-      <w:r>
-        <w:rPr>
-          <w:rFonts w:cs="Arial"/>
-        </w:rPr>
-        <w:t xml:space="preserve"> decorrer do</w:t>
-      </w:r>
-      <w:r>
-        <w:rPr>
-          <w:rFonts w:cs="Arial"/>
-        </w:rPr>
-        <w:t xml:space="preserve"> texto”</w:t>
-      </w:r>
-      <w:r>
-        <w:rPr>
-          <w:rFonts w:cs="Arial"/>
-        </w:rPr>
-        <w:t>.</w:t>
-      </w:r>
-      <w:r>
-        <w:rPr>
-          <w:lang w:eastAsia="pt-BR"/>
-        </w:rPr>
-        <w:t xml:space="preserve"> </w:t>
-      </w:r>
-    </w:p>
-    <w:p>
-      <w:pPr>
-        <w:spacing w:line="360" w:lineRule="auto"/>
-        <w:ind w:firstLine="708"/>
-        <w:jc w:val="both"/>
-        <w:rPr>
-          <w:lang w:eastAsia="pt-BR"/>
-        </w:rPr>
-      </w:pPr>
-      <w:r>
-        <w:rPr>
-          <w:lang w:eastAsia="pt-BR"/>
-        </w:rPr>
-        <w:t>As citações diretas longas são citações diretas com mais de 3 linhas de tamanho. Tais citações devem:</w:t>
-      </w:r>
-    </w:p>
-    <w:p>
-      <w:pPr>
-        <w:pStyle w:val="PargrafodaLista"/>
-        <w:numPr>
-          <w:ilvl w:val="0"/>
-          <w:numId w:val="10"/>
-        </w:numPr>
-        <w:spacing w:line="360" w:lineRule="auto"/>
-        <w:ind w:left="1134" w:hanging="425"/>
-        <w:rPr>
-          <w:lang w:eastAsia="pt-BR"/>
-        </w:rPr>
-      </w:pPr>
-      <w:r>
-        <w:rPr>
-          <w:lang w:eastAsia="pt-BR"/>
-        </w:rPr>
-        <w:t>ser utilizadas separadas do texto;</w:t>
-      </w:r>
-    </w:p>
-    <w:p>
-      <w:pPr>
-        <w:pStyle w:val="PargrafodaLista"/>
-        <w:numPr>
-          <w:ilvl w:val="0"/>
-          <w:numId w:val="10"/>
-        </w:numPr>
-        <w:spacing w:line="360" w:lineRule="auto"/>
-        <w:ind w:left="1134" w:hanging="425"/>
-        <w:rPr>
-          <w:lang w:eastAsia="pt-BR"/>
-        </w:rPr>
-      </w:pPr>
-      <w:r>
-        <w:rPr>
-          <w:lang w:eastAsia="pt-BR"/>
-        </w:rPr>
-        <w:t xml:space="preserve">ser precedidas por uma frase que termine com </w:t>
-      </w:r>
-      <w:proofErr w:type="gramStart"/>
-      <w:r>
-        <w:rPr>
-          <w:lang w:eastAsia="pt-BR"/>
-        </w:rPr>
-        <w:t>um dois pontos</w:t>
-      </w:r>
-      <w:proofErr w:type="gramEnd"/>
-      <w:r>
-        <w:rPr>
-          <w:lang w:eastAsia="pt-BR"/>
-        </w:rPr>
-        <w:t>.</w:t>
-      </w:r>
-    </w:p>
-    <w:p>
-      <w:pPr>
-        <w:pStyle w:val="PargrafodaLista"/>
-        <w:numPr>
-          <w:ilvl w:val="0"/>
-          <w:numId w:val="10"/>
-        </w:numPr>
-        <w:spacing w:line="360" w:lineRule="auto"/>
-        <w:ind w:left="1134" w:hanging="425"/>
-        <w:rPr>
-          <w:lang w:eastAsia="pt-BR"/>
-        </w:rPr>
-      </w:pPr>
-      <w:r>
-        <w:rPr>
-          <w:lang w:eastAsia="pt-BR"/>
-        </w:rPr>
-        <w:t>ser inseridas sem o uso de aspas;</w:t>
-      </w:r>
-    </w:p>
-    <w:p>
-      <w:pPr>
-        <w:pStyle w:val="PargrafodaLista"/>
-        <w:numPr>
-          <w:ilvl w:val="0"/>
-          <w:numId w:val="10"/>
-        </w:numPr>
-        <w:spacing w:line="360" w:lineRule="auto"/>
-        <w:ind w:left="1134" w:hanging="425"/>
-        <w:rPr>
-          <w:lang w:eastAsia="pt-BR"/>
-        </w:rPr>
-      </w:pPr>
-      <w:r>
-        <w:rPr>
-          <w:lang w:eastAsia="pt-BR"/>
-        </w:rPr>
-        <w:t>possuir recuo de 4 cm da margem esquerda;</w:t>
-      </w:r>
-    </w:p>
-    <w:p>
-      <w:pPr>
-        <w:pStyle w:val="PargrafodaLista"/>
-        <w:numPr>
-          <w:ilvl w:val="0"/>
-          <w:numId w:val="10"/>
-        </w:numPr>
-        <w:spacing w:line="360" w:lineRule="auto"/>
-        <w:ind w:left="1134" w:hanging="425"/>
-        <w:rPr>
-          <w:lang w:eastAsia="pt-BR"/>
-        </w:rPr>
-      </w:pPr>
-      <w:r>
-        <w:rPr>
-          <w:lang w:eastAsia="pt-BR"/>
-        </w:rPr>
-        <w:t>ser apresentadas com fonte de corpo menor (tamanho 10);</w:t>
-      </w:r>
-    </w:p>
-    <w:p>
-      <w:pPr>
-        <w:pStyle w:val="PargrafodaLista"/>
-        <w:numPr>
-          <w:ilvl w:val="0"/>
-          <w:numId w:val="10"/>
-        </w:numPr>
-        <w:spacing w:line="360" w:lineRule="auto"/>
-        <w:ind w:left="1134" w:hanging="425"/>
-        <w:rPr>
-          <w:lang w:eastAsia="pt-BR"/>
-        </w:rPr>
-      </w:pPr>
-      <w:r>
-        <w:rPr>
-          <w:lang w:eastAsia="pt-BR"/>
-        </w:rPr>
-        <w:t>ser apresentadas com espaçamento entre linhas de 1,0 ponto (simples);</w:t>
-      </w:r>
-    </w:p>
-    <w:p>
-      <w:pPr>
-        <w:pStyle w:val="PargrafodaLista"/>
-        <w:numPr>
-          <w:ilvl w:val="0"/>
-          <w:numId w:val="10"/>
-        </w:numPr>
-        <w:spacing w:line="360" w:lineRule="auto"/>
-        <w:ind w:left="1134" w:hanging="425"/>
-        <w:rPr>
-          <w:lang w:eastAsia="pt-BR"/>
-        </w:rPr>
-      </w:pPr>
-      <w:r>
-        <w:rPr>
-          <w:lang w:eastAsia="pt-BR"/>
-        </w:rPr>
-        <w:t>ter seu texto justificado;</w:t>
-      </w:r>
-    </w:p>
-    <w:p>
-      <w:pPr>
-        <w:pStyle w:val="PargrafodaLista"/>
-        <w:numPr>
-          <w:ilvl w:val="0"/>
-          <w:numId w:val="10"/>
-        </w:numPr>
-        <w:spacing w:line="360" w:lineRule="auto"/>
-        <w:ind w:left="1134" w:hanging="425"/>
-        <w:rPr>
-          <w:lang w:eastAsia="pt-BR"/>
-        </w:rPr>
-      </w:pPr>
-      <w:r>
-        <w:rPr>
-          <w:lang w:eastAsia="pt-BR"/>
-        </w:rPr>
-        <w:t>ser precedidas e sucedidas por uma linha em branco (1,5 pontos);</w:t>
-      </w:r>
-    </w:p>
-    <w:p>
-      <w:pPr>
-        <w:pStyle w:val="PargrafodaLista"/>
-        <w:numPr>
-          <w:ilvl w:val="0"/>
-          <w:numId w:val="10"/>
-        </w:numPr>
-        <w:spacing w:line="360" w:lineRule="auto"/>
-        <w:ind w:left="1134" w:hanging="425"/>
-        <w:rPr>
-          <w:lang w:eastAsia="pt-BR"/>
-        </w:rPr>
-      </w:pPr>
-      <w:r>
-        <w:rPr>
-          <w:lang w:eastAsia="pt-BR"/>
-        </w:rPr>
-        <w:t>iniciar com letra minúscula.</w:t>
-      </w:r>
-    </w:p>
-    <w:p>
-      <w:pPr>
-        <w:tabs>
-          <w:tab w:val="left" w:pos="720"/>
-        </w:tabs>
-        <w:spacing w:line="360" w:lineRule="auto"/>
-        <w:jc w:val="both"/>
-        <w:rPr>
-          <w:rFonts w:eastAsia="Times New Roman" w:cs="Arial"/>
-          <w:szCs w:val="24"/>
-          <w:lang w:eastAsia="pt-BR"/>
-        </w:rPr>
-      </w:pPr>
-      <w:r>
-        <w:rPr>
-          <w:rFonts w:eastAsia="Times New Roman" w:cs="Arial"/>
-          <w:szCs w:val="24"/>
-          <w:lang w:eastAsia="pt-BR"/>
-        </w:rPr>
-        <w:tab/>
-        <w:t xml:space="preserve">A seguir é exibido um exemplo de parágrafo com uma </w:t>
-      </w:r>
-      <w:r>
-        <w:rPr>
-          <w:rFonts w:cs="Arial"/>
-        </w:rPr>
-        <w:t xml:space="preserve">citação direta longa, onde, de acordo com </w:t>
-      </w:r>
-      <w:r>
-        <w:rPr>
-          <w:rFonts w:cs="Arial"/>
-        </w:rPr>
-        <w:t>Fulano (</w:t>
-      </w:r>
-      <w:r>
-        <w:rPr>
-          <w:rFonts w:cs="Arial"/>
-        </w:rPr>
-        <w:t>2014</w:t>
-      </w:r>
-      <w:r>
-        <w:rPr>
-          <w:rFonts w:cs="Arial"/>
-        </w:rPr>
-        <w:t>, p.</w:t>
-      </w:r>
-      <w:r>
-        <w:rPr>
-          <w:rFonts w:cs="Arial"/>
-        </w:rPr>
-        <w:t xml:space="preserve"> 6)</w:t>
-      </w:r>
-      <w:r>
-        <w:rPr>
-          <w:rFonts w:eastAsia="Times New Roman" w:cs="Arial"/>
-          <w:szCs w:val="24"/>
-          <w:lang w:eastAsia="pt-BR"/>
-        </w:rPr>
-        <w:t>:</w:t>
-      </w:r>
-    </w:p>
-    <w:p>
-      <w:pPr>
-        <w:tabs>
-          <w:tab w:val="left" w:pos="720"/>
-        </w:tabs>
-        <w:spacing w:line="360" w:lineRule="auto"/>
-        <w:jc w:val="both"/>
-        <w:rPr>
-          <w:rFonts w:eastAsia="Times New Roman" w:cs="Arial"/>
-          <w:szCs w:val="24"/>
-          <w:lang w:eastAsia="pt-BR"/>
-        </w:rPr>
-      </w:pPr>
-    </w:p>
-    <w:p>
-      <w:pPr>
-        <w:keepLines/>
-        <w:spacing w:line="240" w:lineRule="auto"/>
-        <w:ind w:left="2268"/>
-        <w:jc w:val="both"/>
-        <w:rPr>
-          <w:sz w:val="20"/>
-        </w:rPr>
-      </w:pPr>
-      <w:r>
-        <w:rPr>
-          <w:sz w:val="20"/>
-        </w:rPr>
-        <w:t>uma citação direta, com mais</w:t>
-      </w:r>
-      <w:r>
-        <w:rPr>
-          <w:sz w:val="20"/>
-        </w:rPr>
-        <w:t xml:space="preserve"> </w:t>
-      </w:r>
-      <w:r>
-        <w:rPr>
-          <w:sz w:val="20"/>
-        </w:rPr>
-        <w:t xml:space="preserve">de </w:t>
-      </w:r>
-      <w:r>
-        <w:rPr>
-          <w:sz w:val="20"/>
-        </w:rPr>
-        <w:t>três linhas, deve aparecer desta forma no texto</w:t>
-      </w:r>
-      <w:r>
-        <w:rPr>
-          <w:sz w:val="20"/>
-        </w:rPr>
-        <w:t>; ou seja, separado do texto principal, com formatação específica, recuada 4 cm da margem esquerda e ainda sem aspas; atente ainda para o espaçamento entre o bloco citado e o restante do texto.</w:t>
-      </w:r>
-    </w:p>
-    <w:p>
-      <w:pPr>
-        <w:spacing w:line="360" w:lineRule="auto"/>
-        <w:ind w:firstLine="708"/>
-        <w:jc w:val="both"/>
-        <w:rPr>
-          <w:rFonts w:eastAsia="Times New Roman"/>
-          <w:bCs/>
-          <w:iCs/>
-          <w:color w:val="000000" w:themeColor="text1"/>
-          <w:lang w:eastAsia="pt-BR"/>
-        </w:rPr>
-      </w:pPr>
-    </w:p>
-    <w:p>
-      <w:pPr>
-        <w:spacing w:line="360" w:lineRule="auto"/>
-        <w:ind w:firstLine="708"/>
-        <w:jc w:val="both"/>
-        <w:rPr>
-          <w:lang w:eastAsia="pt-BR"/>
-        </w:rPr>
-      </w:pPr>
-      <w:r>
-        <w:rPr>
-          <w:lang w:eastAsia="pt-BR"/>
-        </w:rPr>
-        <w:t xml:space="preserve">Uma citação indireta é entendida como a criação de um conteúdo baseado em um conteúdo produzido por outro autor. </w:t>
-      </w:r>
-    </w:p>
-    <w:p>
-      <w:pPr>
-        <w:spacing w:line="360" w:lineRule="auto"/>
-        <w:ind w:firstLine="708"/>
-        <w:jc w:val="both"/>
-        <w:rPr>
-          <w:lang w:eastAsia="pt-BR"/>
-        </w:rPr>
-      </w:pPr>
-      <w:r>
-        <w:rPr>
-          <w:lang w:eastAsia="pt-BR"/>
-        </w:rPr>
-        <w:t>A citação indireta pode ser realizada de duas maneiras: identificando o autor antes ou depois da citação.</w:t>
-      </w:r>
-    </w:p>
-    <w:p>
-      <w:pPr>
-        <w:spacing w:line="360" w:lineRule="auto"/>
-        <w:ind w:firstLine="708"/>
-        <w:jc w:val="both"/>
-        <w:rPr>
-          <w:lang w:eastAsia="pt-BR"/>
-        </w:rPr>
-      </w:pPr>
-      <w:r>
-        <w:rPr>
-          <w:lang w:eastAsia="pt-BR"/>
-        </w:rPr>
-        <w:t>Este parágrafo exemplifica o uso de uma citação indireta na qual a identificação do autor é realizada apenas no final da citação. Todo o conteúdo deste parágrafo representando a citação deve ser criado pelo autor do texto apenas usando o conteúdo produzido por outro autor como base (FULANO, 2014).</w:t>
-      </w:r>
-    </w:p>
-    <w:p>
-      <w:pPr>
-        <w:spacing w:line="360" w:lineRule="auto"/>
-        <w:ind w:firstLine="708"/>
-        <w:jc w:val="both"/>
-        <w:rPr>
-          <w:lang w:eastAsia="pt-BR"/>
-        </w:rPr>
-      </w:pPr>
-      <w:r>
-        <w:rPr>
-          <w:lang w:eastAsia="pt-BR"/>
-        </w:rPr>
-        <w:lastRenderedPageBreak/>
-        <w:t>Ainda segundo Fulano (2014), uma citação indireta também pode ser realizada desta maneira, indicando a autoria no início da citação. É importante lembrar que a citação indireta não permite que trechos do conteúdo produzido por outro autor sejam transcritos. Para tal, é possível intercalar citações diretas e indiretas quando a paráfrase não for uma opção.</w:t>
-      </w:r>
-    </w:p>
-    <w:p>
-      <w:pPr>
-        <w:spacing w:line="360" w:lineRule="auto"/>
-        <w:ind w:firstLine="708"/>
-        <w:jc w:val="both"/>
-        <w:rPr>
-          <w:lang w:eastAsia="pt-BR"/>
-        </w:rPr>
-      </w:pPr>
-      <w:r>
-        <w:rPr>
-          <w:lang w:eastAsia="pt-BR"/>
-        </w:rPr>
-        <w:t>Ainda é possível existir citação de uma citação. Uma citação de citação não caracteriza exatamente um novo tipo de citação em relação às citações direta e indireta, mas apresenta uma maneira distinta de realizar a citação.</w:t>
-      </w:r>
-    </w:p>
-    <w:p>
-      <w:pPr>
-        <w:spacing w:line="360" w:lineRule="auto"/>
-        <w:ind w:firstLine="708"/>
-        <w:jc w:val="both"/>
-        <w:rPr>
-          <w:lang w:eastAsia="pt-BR"/>
-        </w:rPr>
-      </w:pPr>
-      <w:r>
-        <w:rPr>
-          <w:lang w:eastAsia="pt-BR"/>
-        </w:rPr>
-        <w:t xml:space="preserve">Tal citação ocorre quando não se tem acesso ao material original produzido por outro autor, mas se tem acesso ao conteúdo do material através de outra citação. Uma citação de citação pode ser tanto direta quanto indireta. </w:t>
-      </w:r>
-    </w:p>
-    <w:p>
-      <w:pPr>
-        <w:spacing w:line="360" w:lineRule="auto"/>
-        <w:ind w:firstLine="708"/>
-        <w:jc w:val="both"/>
-        <w:rPr>
-          <w:lang w:eastAsia="pt-BR"/>
-        </w:rPr>
-      </w:pPr>
-      <w:r>
-        <w:rPr>
-          <w:lang w:eastAsia="pt-BR"/>
-        </w:rPr>
-        <w:t>Este parágrafo exemplifica o uso de uma citação de citação, nesse caso, indireta. A única diferença é que nesse cenário o autor do texto não teve acesso ao material original (produzido, no exemplo, por Beltrano), apenas tendo conhecimento do conteúdo do material original através de outro autor (no exemplo, Fulano). Para realizar tal citação, utiliza-se a palavra “apud” entre o autor original e quem o citou (BELTRANO, 2014 apud FULANO, 2014).</w:t>
-      </w:r>
-    </w:p>
-    <w:p>
-      <w:pPr>
-        <w:spacing w:line="360" w:lineRule="auto"/>
-        <w:ind w:firstLine="708"/>
-        <w:jc w:val="both"/>
-        <w:rPr>
-          <w:lang w:eastAsia="pt-BR"/>
-        </w:rPr>
-      </w:pPr>
-      <w:r>
-        <w:rPr>
-          <w:lang w:eastAsia="pt-BR"/>
-        </w:rPr>
-        <w:t>No caso de citações com mais de um autor, é necessário indicar tal situação na citação, fazendo a representação dos autores de acordo com a quantidade. No caso de dois ou três autores, todos os nomes são adicionados à citação; acima de três autores, é indicado o nome do primeiro autor seguido do termo “et al.” (do latim, “e outros”)</w:t>
-      </w:r>
-    </w:p>
-    <w:p>
-      <w:pPr>
-        <w:spacing w:line="360" w:lineRule="auto"/>
-        <w:ind w:firstLine="708"/>
-        <w:jc w:val="both"/>
-        <w:rPr>
-          <w:lang w:eastAsia="pt-BR"/>
-        </w:rPr>
-      </w:pPr>
-      <w:r>
-        <w:rPr>
-          <w:lang w:eastAsia="pt-BR"/>
-        </w:rPr>
-        <w:t xml:space="preserve">Este parágrafo exemplifica uma citação indireta com três autores (FULANO; </w:t>
-      </w:r>
-      <w:r>
-        <w:rPr>
-          <w:lang w:eastAsia="pt-BR"/>
-        </w:rPr>
-        <w:t>BELTRANO</w:t>
-      </w:r>
-      <w:r>
-        <w:rPr>
-          <w:lang w:eastAsia="pt-BR"/>
-        </w:rPr>
-        <w:t xml:space="preserve">; SICRANO, 2014). </w:t>
-      </w:r>
-    </w:p>
-    <w:p>
-      <w:pPr>
-        <w:spacing w:line="360" w:lineRule="auto"/>
-        <w:ind w:firstLine="708"/>
-        <w:jc w:val="both"/>
-        <w:rPr>
-          <w:lang w:eastAsia="pt-BR"/>
-        </w:rPr>
-      </w:pPr>
-      <w:r>
-        <w:rPr>
-          <w:lang w:eastAsia="pt-BR"/>
-        </w:rPr>
-        <w:t xml:space="preserve">Ainda para Fulano, </w:t>
-      </w:r>
-      <w:r>
-        <w:rPr>
-          <w:lang w:eastAsia="pt-BR"/>
-        </w:rPr>
-        <w:t>Beltrano</w:t>
-      </w:r>
-      <w:r>
-        <w:rPr>
-          <w:lang w:eastAsia="pt-BR"/>
-        </w:rPr>
-        <w:t xml:space="preserve"> e Sicrano (2014), também é possível realizar citações indiretas com mais de um autor, como mostra este parágrafo.</w:t>
-      </w:r>
-    </w:p>
-    <w:p>
-      <w:pPr>
-        <w:spacing w:line="360" w:lineRule="auto"/>
-        <w:ind w:firstLine="576"/>
-        <w:jc w:val="both"/>
-        <w:rPr>
-          <w:rFonts w:cs="Arial"/>
-          <w:color w:val="FF0000"/>
-          <w:szCs w:val="24"/>
-        </w:rPr>
-      </w:pPr>
-      <w:r>
-        <w:rPr>
-          <w:lang w:eastAsia="pt-BR"/>
-        </w:rPr>
-        <w:t xml:space="preserve">Neste parágrafo, Fulano </w:t>
-      </w:r>
-      <w:r>
-        <w:rPr>
-          <w:i/>
-          <w:lang w:eastAsia="pt-BR"/>
-        </w:rPr>
-        <w:t>et al</w:t>
-      </w:r>
-      <w:r>
-        <w:rPr>
-          <w:lang w:eastAsia="pt-BR"/>
-        </w:rPr>
-        <w:t>. (2013) exemplifica uma citação indireta com mais de três autores. É importante lembrar que não há problema em utilizar mais de um tipo de citação, mesmo que no mesmo parágrafo (BELTRANO et al., 2012).</w:t>
-      </w:r>
-    </w:p>
-    <w:p>
-      <w:pPr>
-        <w:spacing w:line="360" w:lineRule="auto"/>
-        <w:jc w:val="both"/>
-        <w:rPr>
-          <w:rFonts w:eastAsia="Times New Roman" w:cs="Arial"/>
-          <w:szCs w:val="24"/>
+        <w:br w:type="page"/>
+      </w:r>
+    </w:p>
+    <w:p>
+      <w:pPr>
+        <w:rPr>
           <w:lang w:eastAsia="pt-BR"/>
         </w:rPr>
       </w:pPr>
@@ -7563,7 +6540,6 @@
         <w:rPr>
           <w:lang w:eastAsia="pt-BR"/>
         </w:rPr>
-        <w:lastRenderedPageBreak/>
         <w:t>Nesta seção, descreva o objetivo geral do seu projeto. Utilize entre um e dois parágrafos no máximo. Aqui a linguagem deve ser ativa e objetiva. É uma boa prática iniciar esta seção com um verbo no infinit</w:t>
       </w:r>
       <w:r>
@@ -7852,25 +6828,51 @@
       <w:r>
         <w:t xml:space="preserve">Figura </w:t>
       </w:r>
-      <w:fldSimple w:instr=" STYLEREF 1 \s ">
-        <w:r>
-          <w:rPr>
-            <w:noProof/>
-          </w:rPr>
-          <w:t>2</w:t>
-        </w:r>
-      </w:fldSimple>
+      <w:r>
+        <w:fldChar w:fldCharType="begin"/>
+      </w:r>
+      <w:r>
+        <w:instrText xml:space="preserve"> STYLEREF 1 \s </w:instrText>
+      </w:r>
+      <w:r>
+        <w:fldChar w:fldCharType="separate"/>
+      </w:r>
+      <w:r>
+        <w:rPr>
+          <w:noProof/>
+        </w:rPr>
+        <w:t>2</w:t>
+      </w:r>
+      <w:r>
+        <w:rPr>
+          <w:noProof/>
+        </w:rPr>
+        <w:fldChar w:fldCharType="end"/>
+      </w:r>
       <w:r>
         <w:t>.</w:t>
       </w:r>
-      <w:fldSimple w:instr=" SEQ Figura \* ARABIC \s 1 ">
-        <w:r>
-          <w:rPr>
-            <w:noProof/>
-          </w:rPr>
-          <w:t>1</w:t>
-        </w:r>
-      </w:fldSimple>
+      <w:r>
+        <w:fldChar w:fldCharType="begin"/>
+      </w:r>
+      <w:r>
+        <w:instrText xml:space="preserve"> SEQ Figura \* ARABIC \s 1 </w:instrText>
+      </w:r>
+      <w:r>
+        <w:fldChar w:fldCharType="separate"/>
+      </w:r>
+      <w:r>
+        <w:rPr>
+          <w:noProof/>
+        </w:rPr>
+        <w:t>1</w:t>
+      </w:r>
+      <w:r>
+        <w:rPr>
+          <w:noProof/>
+        </w:rPr>
+        <w:fldChar w:fldCharType="end"/>
+      </w:r>
       <w:r>
         <w:t xml:space="preserve"> - </w:t>
       </w:r>
@@ -10381,25 +9383,51 @@
       <w:r>
         <w:t xml:space="preserve">Código </w:t>
       </w:r>
-      <w:fldSimple w:instr=" STYLEREF 1 \s ">
-        <w:r>
-          <w:rPr>
-            <w:noProof/>
-          </w:rPr>
-          <w:t>2</w:t>
-        </w:r>
-      </w:fldSimple>
+      <w:r>
+        <w:fldChar w:fldCharType="begin"/>
+      </w:r>
+      <w:r>
+        <w:instrText xml:space="preserve"> STYLEREF 1 \s </w:instrText>
+      </w:r>
+      <w:r>
+        <w:fldChar w:fldCharType="separate"/>
+      </w:r>
+      <w:r>
+        <w:rPr>
+          <w:noProof/>
+        </w:rPr>
+        <w:t>2</w:t>
+      </w:r>
+      <w:r>
+        <w:rPr>
+          <w:noProof/>
+        </w:rPr>
+        <w:fldChar w:fldCharType="end"/>
+      </w:r>
       <w:r>
         <w:t>.</w:t>
       </w:r>
-      <w:fldSimple w:instr=" SEQ Código \* ARABIC \s 1 ">
-        <w:r>
-          <w:rPr>
-            <w:noProof/>
-          </w:rPr>
-          <w:t>1</w:t>
-        </w:r>
-      </w:fldSimple>
+      <w:r>
+        <w:fldChar w:fldCharType="begin"/>
+      </w:r>
+      <w:r>
+        <w:instrText xml:space="preserve"> SEQ Código \* ARABIC \s 1 </w:instrText>
+      </w:r>
+      <w:r>
+        <w:fldChar w:fldCharType="separate"/>
+      </w:r>
+      <w:r>
+        <w:rPr>
+          <w:noProof/>
+        </w:rPr>
+        <w:t>1</w:t>
+      </w:r>
+      <w:r>
+        <w:rPr>
+          <w:noProof/>
+        </w:rPr>
+        <w:fldChar w:fldCharType="end"/>
+      </w:r>
       <w:bookmarkEnd w:id="132"/>
       <w:r>
         <w:t xml:space="preserve"> - Consulta SQL: Lista de pessoas.</w:t>
@@ -13551,158 +12579,6 @@
       </w:pPr>
       <w:r>
         <w:continuationSeparator/>
-      </w:r>
-    </w:p>
-  </w:footnote>
-  <w:footnote w:id="1">
-    <w:p>
-      <w:pPr>
-        <w:pStyle w:val="Textodenotaderodap"/>
-        <w:jc w:val="both"/>
-      </w:pPr>
-      <w:r>
-        <w:rPr>
-          <w:rStyle w:val="Refdenotaderodap"/>
-          <w:sz w:val="24"/>
-          <w:szCs w:val="24"/>
-        </w:rPr>
-        <w:footnoteRef/>
-      </w:r>
-      <w:r>
-        <w:t xml:space="preserve"> </w:t>
-      </w:r>
-      <w:r>
-        <w:rPr>
-          <w:rFonts w:cs="Arial"/>
-          <w:shd w:val="clear" w:color="auto" w:fill="FFFFFF"/>
-        </w:rPr>
-        <w:t xml:space="preserve">ASSOCIAÇÃO BRASILEIRA DE NORMAS TÉCNICAS. </w:t>
-      </w:r>
-      <w:r>
-        <w:rPr>
-          <w:rFonts w:cs="Arial"/>
-          <w:b/>
-          <w:shd w:val="clear" w:color="auto" w:fill="FFFFFF"/>
-        </w:rPr>
-        <w:t xml:space="preserve">NBR 10520: Informação e documentação - Citações em documentos - Apresentação. </w:t>
-      </w:r>
-      <w:r>
-        <w:rPr>
-          <w:rFonts w:cs="Arial"/>
-          <w:shd w:val="clear" w:color="auto" w:fill="FFFFFF"/>
-        </w:rPr>
-        <w:t>Rio de Janeiro, 2002a.</w:t>
-      </w:r>
-    </w:p>
-  </w:footnote>
-  <w:footnote w:id="2">
-    <w:p>
-      <w:pPr>
-        <w:spacing w:line="240" w:lineRule="auto"/>
-        <w:jc w:val="both"/>
-        <w:rPr>
-          <w:rFonts w:cs="Arial"/>
-          <w:sz w:val="20"/>
-          <w:szCs w:val="20"/>
-          <w:shd w:val="clear" w:color="auto" w:fill="FFFFFF"/>
-        </w:rPr>
-      </w:pPr>
-      <w:r>
-        <w:rPr>
-          <w:rStyle w:val="Refdenotaderodap"/>
-          <w:szCs w:val="24"/>
-        </w:rPr>
-        <w:footnoteRef/>
-      </w:r>
-      <w:r>
-        <w:rPr>
-          <w:sz w:val="20"/>
-          <w:szCs w:val="20"/>
-        </w:rPr>
-        <w:t xml:space="preserve"> </w:t>
-      </w:r>
-      <w:r>
-        <w:rPr>
-          <w:rFonts w:cs="Arial"/>
-          <w:sz w:val="20"/>
-          <w:szCs w:val="20"/>
-          <w:shd w:val="clear" w:color="auto" w:fill="FFFFFF"/>
-        </w:rPr>
-        <w:t xml:space="preserve">ASSOCIAÇÃO BRASILEIRA DE NORMAS TÉCNICAS. </w:t>
-      </w:r>
-      <w:r>
-        <w:rPr>
-          <w:rFonts w:cs="Arial"/>
-          <w:b/>
-          <w:sz w:val="20"/>
-          <w:szCs w:val="20"/>
-          <w:shd w:val="clear" w:color="auto" w:fill="FFFFFF"/>
-        </w:rPr>
-        <w:t>NBR 6023: Informação e documentação - Referências - Elaboração</w:t>
-      </w:r>
-      <w:r>
-        <w:rPr>
-          <w:rFonts w:cs="Arial"/>
-          <w:sz w:val="20"/>
-          <w:szCs w:val="20"/>
-          <w:shd w:val="clear" w:color="auto" w:fill="FFFFFF"/>
-        </w:rPr>
-        <w:t>. Rio de Janeiro,</w:t>
-      </w:r>
-      <w:r>
-        <w:rPr>
-          <w:rFonts w:cs="Arial"/>
-          <w:b/>
-          <w:sz w:val="20"/>
-          <w:szCs w:val="20"/>
-          <w:shd w:val="clear" w:color="auto" w:fill="FFFFFF"/>
-        </w:rPr>
-        <w:t xml:space="preserve"> </w:t>
-      </w:r>
-      <w:r>
-        <w:rPr>
-          <w:rFonts w:cs="Arial"/>
-          <w:sz w:val="20"/>
-          <w:szCs w:val="20"/>
-          <w:shd w:val="clear" w:color="auto" w:fill="FFFFFF"/>
-        </w:rPr>
-        <w:t>2002b.</w:t>
-      </w:r>
-    </w:p>
-  </w:footnote>
-  <w:footnote w:id="3">
-    <w:p>
-      <w:pPr>
-        <w:pStyle w:val="Textodenotaderodap"/>
-      </w:pPr>
-      <w:r>
-        <w:rPr>
-          <w:rStyle w:val="Refdenotaderodap"/>
-          <w:sz w:val="24"/>
-          <w:szCs w:val="24"/>
-        </w:rPr>
-        <w:footnoteRef/>
-      </w:r>
-      <w:r>
-        <w:t xml:space="preserve"> BRASIL. Decreto-Lei n. 2848/1940. Diário Oficial da União. Brasília, 31 dezembro 1940. Disponível em: &lt;http://www.planalto.gov.br/ccivil_03/ decreto-lei/del2848.htm&gt;. Acesso em: 15/11/2013, 13h30.</w:t>
-      </w:r>
-    </w:p>
-  </w:footnote>
-  <w:footnote w:id="4">
-    <w:p>
-      <w:pPr>
-        <w:pStyle w:val="Textodenotaderodap"/>
-      </w:pPr>
-      <w:r>
-        <w:rPr>
-          <w:rStyle w:val="Refdenotaderodap"/>
-          <w:sz w:val="24"/>
-          <w:szCs w:val="24"/>
-        </w:rPr>
-        <w:footnoteRef/>
-      </w:r>
-      <w:r>
-        <w:t xml:space="preserve"> SERVIÇO DE EDIÇÃO E INFORMAÇÃO TÉCNICO-CIENTÍFICA. Plágio Acâdemico: conhecer para combater. (2012). Disponível em: &lt;http://bvsms.saude.gov.br/bvs/publicacoes/inca../plagio_academico.pdf&gt;. Acesso em: 15/11/2013, 10h30.</w:t>
       </w:r>
     </w:p>
   </w:footnote>

</xml_diff>